<commit_message>
adapted docu for depolyment of static html files with openshift
</commit_message>
<xml_diff>
--- a/Doku_OpenShift_Apache_Deploy.docx
+++ b/Doku_OpenShift_Apache_Deploy.docx
@@ -5,37 +5,192 @@
     <w:p>
       <w:pPr>
         <w:rPr>
-          <w:lang w:val="en-US"/>
-        </w:rPr>
-      </w:pPr>
-      <w:r>
-        <w:rPr>
+          <w:b/>
+          <w:lang w:val="en-US"/>
+        </w:rPr>
+      </w:pPr>
+      <w:r>
+        <w:rPr>
+          <w:b/>
+          <w:lang w:val="en-US"/>
+        </w:rPr>
+        <w:t>Prerequisites:</w:t>
+      </w:r>
+    </w:p>
+    <w:p>
+      <w:pPr>
+        <w:pStyle w:val="Listenabsatz"/>
+        <w:numPr>
+          <w:ilvl w:val="0"/>
+          <w:numId w:val="1"/>
+        </w:numPr>
+        <w:rPr>
+          <w:lang w:val="en-US"/>
+        </w:rPr>
+      </w:pPr>
+      <w:proofErr w:type="spellStart"/>
+      <w:r>
+        <w:rPr>
+          <w:lang w:val="en-US"/>
+        </w:rPr>
+        <w:t>Openshift</w:t>
+      </w:r>
+      <w:proofErr w:type="spellEnd"/>
+      <w:r>
+        <w:rPr>
+          <w:lang w:val="en-US"/>
+        </w:rPr>
+        <w:t xml:space="preserve"> account</w:t>
+      </w:r>
+    </w:p>
+    <w:p>
+      <w:pPr>
+        <w:pStyle w:val="Listenabsatz"/>
+        <w:numPr>
+          <w:ilvl w:val="0"/>
+          <w:numId w:val="1"/>
+        </w:numPr>
+        <w:rPr>
+          <w:lang w:val="en-US"/>
+        </w:rPr>
+      </w:pPr>
+      <w:proofErr w:type="spellStart"/>
+      <w:r>
+        <w:rPr>
+          <w:lang w:val="en-US"/>
+        </w:rPr>
+        <w:t>Docker</w:t>
+      </w:r>
+      <w:proofErr w:type="spellEnd"/>
+      <w:r>
+        <w:rPr>
+          <w:lang w:val="en-US"/>
+        </w:rPr>
+        <w:t xml:space="preserve"> account</w:t>
+      </w:r>
+    </w:p>
+    <w:p>
+      <w:pPr>
+        <w:pStyle w:val="Listenabsatz"/>
+        <w:numPr>
+          <w:ilvl w:val="0"/>
+          <w:numId w:val="1"/>
+        </w:numPr>
+        <w:rPr>
+          <w:lang w:val="en-US"/>
+        </w:rPr>
+      </w:pPr>
+      <w:proofErr w:type="spellStart"/>
+      <w:r>
+        <w:rPr>
+          <w:lang w:val="en-US"/>
+        </w:rPr>
+        <w:t>Git</w:t>
+      </w:r>
+      <w:proofErr w:type="spellEnd"/>
+      <w:r>
+        <w:rPr>
+          <w:lang w:val="en-US"/>
+        </w:rPr>
+        <w:t xml:space="preserve"> account</w:t>
+      </w:r>
+    </w:p>
+    <w:p>
+      <w:pPr>
+        <w:rPr>
+          <w:b/>
+          <w:lang w:val="en-US"/>
+        </w:rPr>
+      </w:pPr>
+    </w:p>
+    <w:p>
+      <w:pPr>
+        <w:rPr>
+          <w:lang w:val="en-US"/>
+        </w:rPr>
+      </w:pPr>
+      <w:r>
+        <w:rPr>
+          <w:b/>
           <w:lang w:val="en-US"/>
         </w:rPr>
         <w:t xml:space="preserve">Installing </w:t>
       </w:r>
       <w:proofErr w:type="spellStart"/>
-      <w:r>
-        <w:rPr>
+      <w:proofErr w:type="gramStart"/>
+      <w:r>
+        <w:rPr>
+          <w:b/>
           <w:lang w:val="en-US"/>
         </w:rPr>
         <w:t>openshif</w:t>
       </w:r>
-      <w:proofErr w:type="spellEnd"/>
-      <w:r>
-        <w:rPr>
-          <w:lang w:val="en-US"/>
-        </w:rPr>
-        <w:t xml:space="preserve"> command line tool</w:t>
-      </w:r>
-    </w:p>
-    <w:p>
-      <w:pPr>
-        <w:rPr>
-          <w:lang w:val="en-US"/>
-        </w:rPr>
-      </w:pPr>
-      <w:hyperlink r:id="rId4" w:history="1">
+      <w:r>
+        <w:rPr>
+          <w:b/>
+          <w:lang w:val="en-US"/>
+        </w:rPr>
+        <w:t>t</w:t>
+      </w:r>
+      <w:proofErr w:type="spellEnd"/>
+      <w:r>
+        <w:rPr>
+          <w:b/>
+          <w:lang w:val="en-US"/>
+        </w:rPr>
+        <w:t xml:space="preserve"> </w:t>
+      </w:r>
+      <w:r>
+        <w:rPr>
+          <w:b/>
+          <w:lang w:val="en-US"/>
+        </w:rPr>
+        <w:t xml:space="preserve"> </w:t>
+      </w:r>
+      <w:proofErr w:type="spellStart"/>
+      <w:r>
+        <w:rPr>
+          <w:b/>
+          <w:lang w:val="en-US"/>
+        </w:rPr>
+        <w:t>oc</w:t>
+      </w:r>
+      <w:proofErr w:type="spellEnd"/>
+      <w:proofErr w:type="gramEnd"/>
+      <w:r>
+        <w:rPr>
+          <w:b/>
+          <w:lang w:val="en-US"/>
+        </w:rPr>
+        <w:t xml:space="preserve"> </w:t>
+      </w:r>
+      <w:r>
+        <w:rPr>
+          <w:b/>
+          <w:lang w:val="en-US"/>
+        </w:rPr>
+        <w:t>command line tool</w:t>
+      </w:r>
+      <w:r>
+        <w:rPr>
+          <w:b/>
+          <w:lang w:val="en-US"/>
+        </w:rPr>
+        <w:t xml:space="preserve"> (64-bit windows only</w:t>
+      </w:r>
+      <w:r>
+        <w:rPr>
+          <w:lang w:val="en-US"/>
+        </w:rPr>
+        <w:t>!)</w:t>
+      </w:r>
+      <w:r>
+        <w:rPr>
+          <w:lang w:val="en-US"/>
+        </w:rPr>
+        <w:br/>
+      </w:r>
+      <w:hyperlink r:id="rId5" w:history="1">
         <w:r>
           <w:rPr>
             <w:rStyle w:val="Hyperlink"/>
@@ -51,33 +206,144 @@
           <w:lang w:val="en-US"/>
         </w:rPr>
       </w:pPr>
-    </w:p>
-    <w:p>
-      <w:pPr>
-        <w:rPr>
-          <w:lang w:val="en-US"/>
-        </w:rPr>
-      </w:pPr>
-      <w:r>
-        <w:rPr>
-          <w:lang w:val="en-US"/>
-        </w:rPr>
-        <w:t xml:space="preserve">how to create image und deploy to </w:t>
-      </w:r>
-      <w:r>
-        <w:rPr>
+      <w:proofErr w:type="gramStart"/>
+      <w:r>
+        <w:rPr>
+          <w:b/>
+          <w:lang w:val="en-US"/>
+        </w:rPr>
+        <w:t xml:space="preserve">Installing </w:t>
+      </w:r>
+      <w:proofErr w:type="spellStart"/>
+      <w:r>
+        <w:rPr>
+          <w:b/>
           <w:lang w:val="en-US"/>
         </w:rPr>
         <w:t>openshift</w:t>
       </w:r>
-    </w:p>
-    <w:p>
-      <w:pPr>
-        <w:rPr>
-          <w:lang w:val="en-US"/>
-        </w:rPr>
-      </w:pPr>
-      <w:hyperlink r:id="rId5" w:history="1">
+      <w:proofErr w:type="spellEnd"/>
+      <w:r>
+        <w:rPr>
+          <w:b/>
+          <w:lang w:val="en-US"/>
+        </w:rPr>
+        <w:t xml:space="preserve"> (64-bit windows only!)</w:t>
+      </w:r>
+      <w:proofErr w:type="gramEnd"/>
+      <w:r>
+        <w:rPr>
+          <w:lang w:val="en-US"/>
+        </w:rPr>
+        <w:br/>
+      </w:r>
+      <w:hyperlink r:id="rId6" w:history="1">
+        <w:r>
+          <w:rPr>
+            <w:rStyle w:val="Hyperlink"/>
+            <w:lang w:val="en-US"/>
+          </w:rPr>
+          <w:t>https://github.com/openshift/source-to-image/releases</w:t>
+        </w:r>
+      </w:hyperlink>
+    </w:p>
+    <w:p>
+      <w:pPr>
+        <w:rPr>
+          <w:lang w:val="en-US"/>
+        </w:rPr>
+      </w:pPr>
+      <w:r>
+        <w:rPr>
+          <w:lang w:val="en-US"/>
+        </w:rPr>
+        <w:t xml:space="preserve">Installing </w:t>
+      </w:r>
+      <w:proofErr w:type="spellStart"/>
+      <w:r>
+        <w:rPr>
+          <w:lang w:val="en-US"/>
+        </w:rPr>
+        <w:t>Docker</w:t>
+      </w:r>
+      <w:proofErr w:type="spellEnd"/>
+      <w:r>
+        <w:rPr>
+          <w:lang w:val="en-US"/>
+        </w:rPr>
+        <w:t xml:space="preserve"> for Windows</w:t>
+      </w:r>
+    </w:p>
+    <w:p>
+      <w:pPr>
+        <w:rPr>
+          <w:lang w:val="en-US"/>
+        </w:rPr>
+      </w:pPr>
+      <w:r>
+        <w:rPr>
+          <w:lang w:val="en-US"/>
+        </w:rPr>
+        <w:t xml:space="preserve">Installing </w:t>
+      </w:r>
+      <w:proofErr w:type="spellStart"/>
+      <w:r>
+        <w:rPr>
+          <w:lang w:val="en-US"/>
+        </w:rPr>
+        <w:t>git</w:t>
+      </w:r>
+      <w:proofErr w:type="spellEnd"/>
+      <w:r>
+        <w:rPr>
+          <w:lang w:val="en-US"/>
+        </w:rPr>
+        <w:t xml:space="preserve"> for Windows</w:t>
+      </w:r>
+    </w:p>
+    <w:p>
+      <w:pPr>
+        <w:rPr>
+          <w:lang w:val="en-US"/>
+        </w:rPr>
+      </w:pPr>
+    </w:p>
+    <w:p>
+      <w:pPr>
+        <w:rPr>
+          <w:b/>
+          <w:lang w:val="en-US"/>
+        </w:rPr>
+      </w:pPr>
+      <w:r>
+        <w:rPr>
+          <w:b/>
+          <w:lang w:val="en-US"/>
+        </w:rPr>
+        <w:t>Example Deploy static files: H</w:t>
+      </w:r>
+      <w:r>
+        <w:rPr>
+          <w:b/>
+          <w:lang w:val="en-US"/>
+        </w:rPr>
+        <w:t xml:space="preserve">ow to create image und deploy to </w:t>
+      </w:r>
+      <w:r>
+        <w:rPr>
+          <w:b/>
+          <w:lang w:val="en-US"/>
+        </w:rPr>
+        <w:t>openshift</w:t>
+      </w:r>
+    </w:p>
+    <w:p>
+      <w:pPr>
+        <w:rPr>
+          <w:lang w:val="en-US"/>
+        </w:rPr>
+      </w:pPr>
+      <w:hyperlink r:id="rId7" w:history="1">
         <w:r>
           <w:rPr>
             <w:rStyle w:val="Hyperlink"/>
@@ -93,6 +359,446 @@
           <w:lang w:val="en-US"/>
         </w:rPr>
       </w:pPr>
+      <w:r>
+        <w:rPr>
+          <w:lang w:val="en-US"/>
+        </w:rPr>
+        <w:t xml:space="preserve">First load </w:t>
+      </w:r>
+      <w:proofErr w:type="spellStart"/>
+      <w:r>
+        <w:rPr>
+          <w:lang w:val="en-US"/>
+        </w:rPr>
+        <w:t>CentOS</w:t>
+      </w:r>
+      <w:proofErr w:type="spellEnd"/>
+      <w:r>
+        <w:rPr>
+          <w:lang w:val="en-US"/>
+        </w:rPr>
+        <w:t xml:space="preserve"> Image from </w:t>
+      </w:r>
+      <w:proofErr w:type="spellStart"/>
+      <w:proofErr w:type="gramStart"/>
+      <w:r>
+        <w:rPr>
+          <w:lang w:val="en-US"/>
+        </w:rPr>
+        <w:t>Docker</w:t>
+      </w:r>
+      <w:proofErr w:type="spellEnd"/>
+      <w:proofErr w:type="gramEnd"/>
+      <w:r>
+        <w:rPr>
+          <w:lang w:val="en-US"/>
+        </w:rPr>
+        <w:br/>
+        <w:t>(</w:t>
+      </w:r>
+      <w:hyperlink r:id="rId8" w:history="1">
+        <w:r>
+          <w:rPr>
+            <w:rStyle w:val="Hyperlink"/>
+            <w:lang w:val="en-US"/>
+          </w:rPr>
+          <w:t>https://github.com/sclorg/httpd-container</w:t>
+        </w:r>
+      </w:hyperlink>
+      <w:r>
+        <w:rPr>
+          <w:lang w:val="en-US"/>
+        </w:rPr>
+        <w:t>)</w:t>
+      </w:r>
+    </w:p>
+    <w:p>
+      <w:pPr>
+        <w:tabs>
+          <w:tab w:val="left" w:pos="916"/>
+          <w:tab w:val="left" w:pos="1832"/>
+          <w:tab w:val="left" w:pos="2748"/>
+          <w:tab w:val="left" w:pos="3664"/>
+          <w:tab w:val="left" w:pos="4580"/>
+          <w:tab w:val="left" w:pos="5496"/>
+          <w:tab w:val="left" w:pos="6412"/>
+          <w:tab w:val="left" w:pos="7328"/>
+          <w:tab w:val="left" w:pos="8244"/>
+          <w:tab w:val="left" w:pos="9160"/>
+          <w:tab w:val="left" w:pos="10076"/>
+          <w:tab w:val="left" w:pos="10992"/>
+          <w:tab w:val="left" w:pos="11908"/>
+          <w:tab w:val="left" w:pos="12824"/>
+          <w:tab w:val="left" w:pos="13740"/>
+          <w:tab w:val="left" w:pos="14656"/>
+        </w:tabs>
+        <w:spacing w:after="0" w:line="240" w:lineRule="auto"/>
+        <w:rPr>
+          <w:rFonts w:ascii="Courier New" w:eastAsia="Times New Roman" w:hAnsi="Courier New" w:cs="Courier New"/>
+          <w:sz w:val="20"/>
+          <w:szCs w:val="20"/>
+          <w:lang w:eastAsia="de-AT"/>
+        </w:rPr>
+      </w:pPr>
+      <w:proofErr w:type="spellStart"/>
+      <w:r>
+        <w:rPr>
+          <w:rFonts w:ascii="Courier New" w:eastAsia="Times New Roman" w:hAnsi="Courier New" w:cs="Courier New"/>
+          <w:sz w:val="20"/>
+          <w:lang w:eastAsia="de-AT"/>
+        </w:rPr>
+        <w:t>docker</w:t>
+      </w:r>
+      <w:proofErr w:type="spellEnd"/>
+      <w:r>
+        <w:rPr>
+          <w:rFonts w:ascii="Courier New" w:eastAsia="Times New Roman" w:hAnsi="Courier New" w:cs="Courier New"/>
+          <w:sz w:val="20"/>
+          <w:lang w:eastAsia="de-AT"/>
+        </w:rPr>
+        <w:t xml:space="preserve"> pull </w:t>
+      </w:r>
+      <w:proofErr w:type="spellStart"/>
+      <w:r>
+        <w:rPr>
+          <w:rFonts w:ascii="Courier New" w:eastAsia="Times New Roman" w:hAnsi="Courier New" w:cs="Courier New"/>
+          <w:sz w:val="20"/>
+          <w:lang w:eastAsia="de-AT"/>
+        </w:rPr>
+        <w:t>centos</w:t>
+      </w:r>
+      <w:proofErr w:type="spellEnd"/>
+      <w:r>
+        <w:rPr>
+          <w:rFonts w:ascii="Courier New" w:eastAsia="Times New Roman" w:hAnsi="Courier New" w:cs="Courier New"/>
+          <w:sz w:val="20"/>
+          <w:lang w:eastAsia="de-AT"/>
+        </w:rPr>
+        <w:t>/httpd-24-centos7</w:t>
+      </w:r>
+    </w:p>
+    <w:p>
+      <w:pPr>
+        <w:rPr>
+          <w:lang w:val="en-US"/>
+        </w:rPr>
+      </w:pPr>
+    </w:p>
+    <w:p>
+      <w:pPr>
+        <w:rPr>
+          <w:b/>
+          <w:lang w:val="en-US"/>
+        </w:rPr>
+      </w:pPr>
+      <w:r>
+        <w:rPr>
+          <w:b/>
+          <w:lang w:val="en-US"/>
+        </w:rPr>
+        <w:t xml:space="preserve">Deploy Angular Build to </w:t>
+      </w:r>
+      <w:proofErr w:type="spellStart"/>
+      <w:r>
+        <w:rPr>
+          <w:b/>
+          <w:lang w:val="en-US"/>
+        </w:rPr>
+        <w:t>git</w:t>
+      </w:r>
+      <w:proofErr w:type="spellEnd"/>
+      <w:r>
+        <w:rPr>
+          <w:b/>
+          <w:lang w:val="en-US"/>
+        </w:rPr>
+        <w:t xml:space="preserve"> </w:t>
+      </w:r>
+      <w:proofErr w:type="spellStart"/>
+      <w:r>
+        <w:rPr>
+          <w:b/>
+          <w:lang w:val="en-US"/>
+        </w:rPr>
+        <w:t>gepository</w:t>
+      </w:r>
+      <w:proofErr w:type="spellEnd"/>
+    </w:p>
+    <w:p>
+      <w:pPr>
+        <w:rPr>
+          <w:lang w:val="en-US"/>
+        </w:rPr>
+      </w:pPr>
+      <w:r>
+        <w:rPr>
+          <w:lang w:val="en-US"/>
+        </w:rPr>
+        <w:t xml:space="preserve">In </w:t>
+      </w:r>
+      <w:proofErr w:type="spellStart"/>
+      <w:r>
+        <w:rPr>
+          <w:lang w:val="en-US"/>
+        </w:rPr>
+        <w:t>eatbalanced</w:t>
+      </w:r>
+      <w:proofErr w:type="spellEnd"/>
+      <w:r>
+        <w:rPr>
+          <w:lang w:val="en-US"/>
+        </w:rPr>
+        <w:t>/fronted type:</w:t>
+      </w:r>
+    </w:p>
+    <w:p>
+      <w:pPr>
+        <w:rPr>
+          <w:rStyle w:val="HTMLCode"/>
+          <w:rFonts w:eastAsiaTheme="minorHAnsi"/>
+        </w:rPr>
+      </w:pPr>
+      <w:r>
+        <w:rPr>
+          <w:rStyle w:val="HTMLCode"/>
+          <w:rFonts w:eastAsiaTheme="minorHAnsi"/>
+        </w:rPr>
+        <w:t>Ng build</w:t>
+      </w:r>
+    </w:p>
+    <w:p>
+      <w:pPr>
+        <w:rPr>
+          <w:lang w:val="en-US"/>
+        </w:rPr>
+      </w:pPr>
+      <w:r>
+        <w:rPr>
+          <w:lang w:val="en-US"/>
+        </w:rPr>
+        <w:t>Copy dist/* files to frontend-</w:t>
+      </w:r>
+      <w:proofErr w:type="spellStart"/>
+      <w:r>
+        <w:rPr>
+          <w:lang w:val="en-US"/>
+        </w:rPr>
+        <w:t>eatbalanced</w:t>
+      </w:r>
+      <w:proofErr w:type="spellEnd"/>
+      <w:r>
+        <w:rPr>
+          <w:lang w:val="en-US"/>
+        </w:rPr>
+        <w:t xml:space="preserve"> </w:t>
+      </w:r>
+      <w:proofErr w:type="spellStart"/>
+      <w:r>
+        <w:rPr>
+          <w:lang w:val="en-US"/>
+        </w:rPr>
+        <w:t>git</w:t>
+      </w:r>
+      <w:proofErr w:type="spellEnd"/>
+      <w:r>
+        <w:rPr>
+          <w:lang w:val="en-US"/>
+        </w:rPr>
+        <w:t xml:space="preserve"> folder and commit changes</w:t>
+      </w:r>
+    </w:p>
+    <w:p>
+      <w:pPr>
+        <w:rPr>
+          <w:b/>
+          <w:lang w:val="en-US"/>
+        </w:rPr>
+      </w:pPr>
+      <w:r>
+        <w:rPr>
+          <w:b/>
+          <w:lang w:val="en-US"/>
+        </w:rPr>
+        <w:t xml:space="preserve">Login on console with </w:t>
+      </w:r>
+      <w:proofErr w:type="spellStart"/>
+      <w:r>
+        <w:rPr>
+          <w:b/>
+          <w:lang w:val="en-US"/>
+        </w:rPr>
+        <w:t>Openshift</w:t>
+      </w:r>
+      <w:proofErr w:type="spellEnd"/>
+    </w:p>
+    <w:p>
+      <w:pPr>
+        <w:rPr>
+          <w:rStyle w:val="HTMLCode"/>
+          <w:rFonts w:eastAsiaTheme="minorHAnsi"/>
+          <w:lang w:val="en-US"/>
+        </w:rPr>
+      </w:pPr>
+      <w:proofErr w:type="spellStart"/>
+      <w:r>
+        <w:rPr>
+          <w:rStyle w:val="HTMLCode"/>
+          <w:rFonts w:eastAsiaTheme="minorHAnsi"/>
+        </w:rPr>
+        <w:t>oc</w:t>
+      </w:r>
+      <w:proofErr w:type="spellEnd"/>
+      <w:r>
+        <w:rPr>
+          <w:rStyle w:val="HTMLCode"/>
+          <w:rFonts w:eastAsiaTheme="minorHAnsi"/>
+        </w:rPr>
+        <w:t xml:space="preserve"> login </w:t>
+      </w:r>
+      <w:r>
+        <w:rPr>
+          <w:rStyle w:val="HTMLCode"/>
+          <w:rFonts w:eastAsiaTheme="minorHAnsi"/>
+          <w:lang w:val="en-US"/>
+        </w:rPr>
+        <w:t>https://console.starter-us-west-1.openshift.com</w:t>
+      </w:r>
+    </w:p>
+    <w:p>
+      <w:pPr>
+        <w:rPr>
+          <w:rStyle w:val="HTMLCode"/>
+          <w:rFonts w:eastAsiaTheme="minorHAnsi"/>
+          <w:lang w:val="en-US"/>
+        </w:rPr>
+      </w:pPr>
+      <w:proofErr w:type="spellStart"/>
+      <w:proofErr w:type="gramStart"/>
+      <w:r>
+        <w:rPr>
+          <w:rStyle w:val="HTMLCode"/>
+          <w:rFonts w:eastAsiaTheme="minorHAnsi"/>
+          <w:lang w:val="en-US"/>
+        </w:rPr>
+        <w:t>oc</w:t>
+      </w:r>
+      <w:proofErr w:type="spellEnd"/>
+      <w:proofErr w:type="gramEnd"/>
+      <w:r>
+        <w:rPr>
+          <w:rStyle w:val="HTMLCode"/>
+          <w:rFonts w:eastAsiaTheme="minorHAnsi"/>
+          <w:lang w:val="en-US"/>
+        </w:rPr>
+        <w:t xml:space="preserve"> new-app centos/httpd-24-centos7~https://github.com/rklonner/eatbalanced-frontend.git</w:t>
+      </w:r>
+    </w:p>
+    <w:p>
+      <w:pPr>
+        <w:rPr>
+          <w:rStyle w:val="HTMLCode"/>
+          <w:rFonts w:eastAsiaTheme="minorHAnsi"/>
+          <w:lang w:val="en-US"/>
+        </w:rPr>
+      </w:pPr>
+      <w:r>
+        <w:rPr>
+          <w:rStyle w:val="HTMLCode"/>
+          <w:rFonts w:eastAsiaTheme="minorHAnsi"/>
+          <w:lang w:val="en-US"/>
+        </w:rPr>
+        <w:t xml:space="preserve"># </w:t>
+      </w:r>
+      <w:proofErr w:type="gramStart"/>
+      <w:r>
+        <w:rPr>
+          <w:rStyle w:val="HTMLCode"/>
+          <w:rFonts w:eastAsiaTheme="minorHAnsi"/>
+          <w:lang w:val="en-US"/>
+        </w:rPr>
+        <w:t>to</w:t>
+      </w:r>
+      <w:proofErr w:type="gramEnd"/>
+      <w:r>
+        <w:rPr>
+          <w:rStyle w:val="HTMLCode"/>
+          <w:rFonts w:eastAsiaTheme="minorHAnsi"/>
+          <w:lang w:val="en-US"/>
+        </w:rPr>
+        <w:t xml:space="preserve"> expose to real world and get a link</w:t>
+      </w:r>
+    </w:p>
+    <w:p>
+      <w:pPr>
+        <w:rPr>
+          <w:rStyle w:val="HTMLCode"/>
+          <w:rFonts w:eastAsiaTheme="minorHAnsi"/>
+          <w:lang w:val="en-US"/>
+        </w:rPr>
+      </w:pPr>
+      <w:proofErr w:type="spellStart"/>
+      <w:proofErr w:type="gramStart"/>
+      <w:r>
+        <w:rPr>
+          <w:rStyle w:val="HTMLCode"/>
+          <w:rFonts w:eastAsiaTheme="minorHAnsi"/>
+          <w:lang w:val="en-US"/>
+        </w:rPr>
+        <w:t>oc</w:t>
+      </w:r>
+      <w:proofErr w:type="spellEnd"/>
+      <w:proofErr w:type="gramEnd"/>
+      <w:r>
+        <w:rPr>
+          <w:rStyle w:val="HTMLCode"/>
+          <w:rFonts w:eastAsiaTheme="minorHAnsi"/>
+          <w:lang w:val="en-US"/>
+        </w:rPr>
+        <w:t xml:space="preserve"> expose svc/</w:t>
+      </w:r>
+      <w:proofErr w:type="spellStart"/>
+      <w:r>
+        <w:rPr>
+          <w:rStyle w:val="HTMLCode"/>
+          <w:rFonts w:eastAsiaTheme="minorHAnsi"/>
+          <w:lang w:val="en-US"/>
+        </w:rPr>
+        <w:t>eatbalanced</w:t>
+      </w:r>
+      <w:proofErr w:type="spellEnd"/>
+      <w:r>
+        <w:rPr>
+          <w:rStyle w:val="HTMLCode"/>
+          <w:rFonts w:eastAsiaTheme="minorHAnsi"/>
+          <w:lang w:val="en-US"/>
+        </w:rPr>
+        <w:t>-frontend</w:t>
+      </w:r>
+    </w:p>
+    <w:p>
+      <w:pPr>
+        <w:rPr>
+          <w:lang w:val="en-US"/>
+        </w:rPr>
+      </w:pPr>
+      <w:proofErr w:type="spellStart"/>
+      <w:r>
+        <w:rPr>
+          <w:rStyle w:val="HTMLCode"/>
+          <w:rFonts w:eastAsiaTheme="minorHAnsi"/>
+          <w:lang w:val="en-US"/>
+        </w:rPr>
+        <w:t>oc</w:t>
+      </w:r>
+      <w:proofErr w:type="spellEnd"/>
+      <w:r>
+        <w:rPr>
+          <w:rStyle w:val="HTMLCode"/>
+          <w:rFonts w:eastAsiaTheme="minorHAnsi"/>
+          <w:lang w:val="en-US"/>
+        </w:rPr>
+        <w:t xml:space="preserve"> logout</w:t>
+      </w:r>
     </w:p>
     <w:sectPr>
       <w:pgSz w:w="11906" w:h="16838"/>
@@ -102,6 +808,219 @@
     </w:sectPr>
   </w:body>
 </w:document>
+</file>
+
+<file path=word/numbering.xml><?xml version="1.0" encoding="utf-8"?>
+<w:numbering xmlns:ve="http://schemas.openxmlformats.org/markup-compatibility/2006" xmlns:o="urn:schemas-microsoft-com:office:office" xmlns:r="http://schemas.openxmlformats.org/officeDocument/2006/relationships" xmlns:m="http://schemas.openxmlformats.org/officeDocument/2006/math" xmlns:v="urn:schemas-microsoft-com:vml" xmlns:wp="http://schemas.openxmlformats.org/drawingml/2006/wordprocessingDrawing" xmlns:w10="urn:schemas-microsoft-com:office:word" xmlns:w="http://schemas.openxmlformats.org/wordprocessingml/2006/main" xmlns:wne="http://schemas.microsoft.com/office/word/2006/wordml">
+  <w:abstractNum w:abstractNumId="0">
+    <w:nsid w:val="067B4AAD"/>
+    <w:multiLevelType w:val="hybridMultilevel"/>
+    <w:tmpl w:val="49DCF4A8"/>
+    <w:lvl w:ilvl="0" w:tplc="0C070001">
+      <w:start w:val="1"/>
+      <w:numFmt w:val="bullet"/>
+      <w:lvlText w:val=""/>
+      <w:lvlJc w:val="left"/>
+      <w:pPr>
+        <w:ind w:left="720" w:hanging="360"/>
+      </w:pPr>
+      <w:rPr>
+        <w:rFonts w:ascii="Symbol" w:hAnsi="Symbol" w:hint="default"/>
+      </w:rPr>
+    </w:lvl>
+    <w:lvl w:ilvl="1" w:tplc="0C070003" w:tentative="1">
+      <w:start w:val="1"/>
+      <w:numFmt w:val="bullet"/>
+      <w:lvlText w:val="o"/>
+      <w:lvlJc w:val="left"/>
+      <w:pPr>
+        <w:ind w:left="1440" w:hanging="360"/>
+      </w:pPr>
+      <w:rPr>
+        <w:rFonts w:ascii="Courier New" w:hAnsi="Courier New" w:cs="Courier New" w:hint="default"/>
+      </w:rPr>
+    </w:lvl>
+    <w:lvl w:ilvl="2" w:tplc="0C070005" w:tentative="1">
+      <w:start w:val="1"/>
+      <w:numFmt w:val="bullet"/>
+      <w:lvlText w:val=""/>
+      <w:lvlJc w:val="left"/>
+      <w:pPr>
+        <w:ind w:left="2160" w:hanging="360"/>
+      </w:pPr>
+      <w:rPr>
+        <w:rFonts w:ascii="Wingdings" w:hAnsi="Wingdings" w:hint="default"/>
+      </w:rPr>
+    </w:lvl>
+    <w:lvl w:ilvl="3" w:tplc="0C070001" w:tentative="1">
+      <w:start w:val="1"/>
+      <w:numFmt w:val="bullet"/>
+      <w:lvlText w:val=""/>
+      <w:lvlJc w:val="left"/>
+      <w:pPr>
+        <w:ind w:left="2880" w:hanging="360"/>
+      </w:pPr>
+      <w:rPr>
+        <w:rFonts w:ascii="Symbol" w:hAnsi="Symbol" w:hint="default"/>
+      </w:rPr>
+    </w:lvl>
+    <w:lvl w:ilvl="4" w:tplc="0C070003" w:tentative="1">
+      <w:start w:val="1"/>
+      <w:numFmt w:val="bullet"/>
+      <w:lvlText w:val="o"/>
+      <w:lvlJc w:val="left"/>
+      <w:pPr>
+        <w:ind w:left="3600" w:hanging="360"/>
+      </w:pPr>
+      <w:rPr>
+        <w:rFonts w:ascii="Courier New" w:hAnsi="Courier New" w:cs="Courier New" w:hint="default"/>
+      </w:rPr>
+    </w:lvl>
+    <w:lvl w:ilvl="5" w:tplc="0C070005" w:tentative="1">
+      <w:start w:val="1"/>
+      <w:numFmt w:val="bullet"/>
+      <w:lvlText w:val=""/>
+      <w:lvlJc w:val="left"/>
+      <w:pPr>
+        <w:ind w:left="4320" w:hanging="360"/>
+      </w:pPr>
+      <w:rPr>
+        <w:rFonts w:ascii="Wingdings" w:hAnsi="Wingdings" w:hint="default"/>
+      </w:rPr>
+    </w:lvl>
+    <w:lvl w:ilvl="6" w:tplc="0C070001" w:tentative="1">
+      <w:start w:val="1"/>
+      <w:numFmt w:val="bullet"/>
+      <w:lvlText w:val=""/>
+      <w:lvlJc w:val="left"/>
+      <w:pPr>
+        <w:ind w:left="5040" w:hanging="360"/>
+      </w:pPr>
+      <w:rPr>
+        <w:rFonts w:ascii="Symbol" w:hAnsi="Symbol" w:hint="default"/>
+      </w:rPr>
+    </w:lvl>
+    <w:lvl w:ilvl="7" w:tplc="0C070003" w:tentative="1">
+      <w:start w:val="1"/>
+      <w:numFmt w:val="bullet"/>
+      <w:lvlText w:val="o"/>
+      <w:lvlJc w:val="left"/>
+      <w:pPr>
+        <w:ind w:left="5760" w:hanging="360"/>
+      </w:pPr>
+      <w:rPr>
+        <w:rFonts w:ascii="Courier New" w:hAnsi="Courier New" w:cs="Courier New" w:hint="default"/>
+      </w:rPr>
+    </w:lvl>
+    <w:lvl w:ilvl="8" w:tplc="0C070005" w:tentative="1">
+      <w:start w:val="1"/>
+      <w:numFmt w:val="bullet"/>
+      <w:lvlText w:val=""/>
+      <w:lvlJc w:val="left"/>
+      <w:pPr>
+        <w:ind w:left="6480" w:hanging="360"/>
+      </w:pPr>
+      <w:rPr>
+        <w:rFonts w:ascii="Wingdings" w:hAnsi="Wingdings" w:hint="default"/>
+      </w:rPr>
+    </w:lvl>
+  </w:abstractNum>
+  <w:abstractNum w:abstractNumId="1">
+    <w:nsid w:val="2F1E5E2D"/>
+    <w:multiLevelType w:val="hybridMultilevel"/>
+    <w:tmpl w:val="3F2A7F72"/>
+    <w:lvl w:ilvl="0" w:tplc="0C070011">
+      <w:start w:val="1"/>
+      <w:numFmt w:val="decimal"/>
+      <w:lvlText w:val="%1)"/>
+      <w:lvlJc w:val="left"/>
+      <w:pPr>
+        <w:ind w:left="720" w:hanging="360"/>
+      </w:pPr>
+      <w:rPr>
+        <w:rFonts w:hint="default"/>
+      </w:rPr>
+    </w:lvl>
+    <w:lvl w:ilvl="1" w:tplc="0C070019" w:tentative="1">
+      <w:start w:val="1"/>
+      <w:numFmt w:val="lowerLetter"/>
+      <w:lvlText w:val="%2."/>
+      <w:lvlJc w:val="left"/>
+      <w:pPr>
+        <w:ind w:left="1440" w:hanging="360"/>
+      </w:pPr>
+    </w:lvl>
+    <w:lvl w:ilvl="2" w:tplc="0C07001B" w:tentative="1">
+      <w:start w:val="1"/>
+      <w:numFmt w:val="lowerRoman"/>
+      <w:lvlText w:val="%3."/>
+      <w:lvlJc w:val="right"/>
+      <w:pPr>
+        <w:ind w:left="2160" w:hanging="180"/>
+      </w:pPr>
+    </w:lvl>
+    <w:lvl w:ilvl="3" w:tplc="0C07000F" w:tentative="1">
+      <w:start w:val="1"/>
+      <w:numFmt w:val="decimal"/>
+      <w:lvlText w:val="%4."/>
+      <w:lvlJc w:val="left"/>
+      <w:pPr>
+        <w:ind w:left="2880" w:hanging="360"/>
+      </w:pPr>
+    </w:lvl>
+    <w:lvl w:ilvl="4" w:tplc="0C070019" w:tentative="1">
+      <w:start w:val="1"/>
+      <w:numFmt w:val="lowerLetter"/>
+      <w:lvlText w:val="%5."/>
+      <w:lvlJc w:val="left"/>
+      <w:pPr>
+        <w:ind w:left="3600" w:hanging="360"/>
+      </w:pPr>
+    </w:lvl>
+    <w:lvl w:ilvl="5" w:tplc="0C07001B" w:tentative="1">
+      <w:start w:val="1"/>
+      <w:numFmt w:val="lowerRoman"/>
+      <w:lvlText w:val="%6."/>
+      <w:lvlJc w:val="right"/>
+      <w:pPr>
+        <w:ind w:left="4320" w:hanging="180"/>
+      </w:pPr>
+    </w:lvl>
+    <w:lvl w:ilvl="6" w:tplc="0C07000F" w:tentative="1">
+      <w:start w:val="1"/>
+      <w:numFmt w:val="decimal"/>
+      <w:lvlText w:val="%7."/>
+      <w:lvlJc w:val="left"/>
+      <w:pPr>
+        <w:ind w:left="5040" w:hanging="360"/>
+      </w:pPr>
+    </w:lvl>
+    <w:lvl w:ilvl="7" w:tplc="0C070019" w:tentative="1">
+      <w:start w:val="1"/>
+      <w:numFmt w:val="lowerLetter"/>
+      <w:lvlText w:val="%8."/>
+      <w:lvlJc w:val="left"/>
+      <w:pPr>
+        <w:ind w:left="5760" w:hanging="360"/>
+      </w:pPr>
+    </w:lvl>
+    <w:lvl w:ilvl="8" w:tplc="0C07001B" w:tentative="1">
+      <w:start w:val="1"/>
+      <w:numFmt w:val="lowerRoman"/>
+      <w:lvlText w:val="%9."/>
+      <w:lvlJc w:val="right"/>
+      <w:pPr>
+        <w:ind w:left="6480" w:hanging="180"/>
+      </w:pPr>
+    </w:lvl>
+  </w:abstractNum>
+  <w:num w:numId="1">
+    <w:abstractNumId w:val="0"/>
+  </w:num>
+  <w:num w:numId="2">
+    <w:abstractNumId w:val="1"/>
+  </w:num>
+</w:numbering>
 </file>
 
 <file path=word/styles.xml><?xml version="1.0" encoding="utf-8"?>
@@ -302,6 +1221,80 @@
     <w:rPr>
       <w:color w:val="0000FF" w:themeColor="hyperlink"/>
       <w:u w:val="single"/>
+    </w:rPr>
+  </w:style>
+  <w:style w:type="paragraph" w:styleId="Listenabsatz">
+    <w:name w:val="List Paragraph"/>
+    <w:basedOn w:val="Standard"/>
+    <w:uiPriority w:val="34"/>
+    <w:qFormat/>
+    <w:rsid w:val="001A2630"/>
+    <w:pPr>
+      <w:ind w:left="720"/>
+      <w:contextualSpacing/>
+    </w:pPr>
+  </w:style>
+  <w:style w:type="paragraph" w:styleId="HTMLVorformatiert">
+    <w:name w:val="HTML Preformatted"/>
+    <w:basedOn w:val="Standard"/>
+    <w:link w:val="HTMLVorformatiertZchn"/>
+    <w:uiPriority w:val="99"/>
+    <w:semiHidden/>
+    <w:unhideWhenUsed/>
+    <w:rsid w:val="0086589E"/>
+    <w:pPr>
+      <w:tabs>
+        <w:tab w:val="left" w:pos="916"/>
+        <w:tab w:val="left" w:pos="1832"/>
+        <w:tab w:val="left" w:pos="2748"/>
+        <w:tab w:val="left" w:pos="3664"/>
+        <w:tab w:val="left" w:pos="4580"/>
+        <w:tab w:val="left" w:pos="5496"/>
+        <w:tab w:val="left" w:pos="6412"/>
+        <w:tab w:val="left" w:pos="7328"/>
+        <w:tab w:val="left" w:pos="8244"/>
+        <w:tab w:val="left" w:pos="9160"/>
+        <w:tab w:val="left" w:pos="10076"/>
+        <w:tab w:val="left" w:pos="10992"/>
+        <w:tab w:val="left" w:pos="11908"/>
+        <w:tab w:val="left" w:pos="12824"/>
+        <w:tab w:val="left" w:pos="13740"/>
+        <w:tab w:val="left" w:pos="14656"/>
+      </w:tabs>
+      <w:spacing w:after="0" w:line="240" w:lineRule="auto"/>
+    </w:pPr>
+    <w:rPr>
+      <w:rFonts w:ascii="Courier New" w:eastAsia="Times New Roman" w:hAnsi="Courier New" w:cs="Courier New"/>
+      <w:sz w:val="20"/>
+      <w:szCs w:val="20"/>
+      <w:lang w:eastAsia="de-AT"/>
+    </w:rPr>
+  </w:style>
+  <w:style w:type="character" w:customStyle="1" w:styleId="HTMLVorformatiertZchn">
+    <w:name w:val="HTML Vorformatiert Zchn"/>
+    <w:basedOn w:val="Absatz-Standardschriftart"/>
+    <w:link w:val="HTMLVorformatiert"/>
+    <w:uiPriority w:val="99"/>
+    <w:semiHidden/>
+    <w:rsid w:val="0086589E"/>
+    <w:rPr>
+      <w:rFonts w:ascii="Courier New" w:eastAsia="Times New Roman" w:hAnsi="Courier New" w:cs="Courier New"/>
+      <w:sz w:val="20"/>
+      <w:szCs w:val="20"/>
+      <w:lang w:eastAsia="de-AT"/>
+    </w:rPr>
+  </w:style>
+  <w:style w:type="character" w:styleId="HTMLCode">
+    <w:name w:val="HTML Code"/>
+    <w:basedOn w:val="Absatz-Standardschriftart"/>
+    <w:uiPriority w:val="99"/>
+    <w:semiHidden/>
+    <w:unhideWhenUsed/>
+    <w:rsid w:val="0086589E"/>
+    <w:rPr>
+      <w:rFonts w:ascii="Courier New" w:eastAsia="Times New Roman" w:hAnsi="Courier New" w:cs="Courier New"/>
+      <w:sz w:val="20"/>
+      <w:szCs w:val="20"/>
     </w:rPr>
   </w:style>
 </w:styles>

</xml_diff>